<commit_message>
Added Reinforcement Learning Page
Added all the relevant information for the reinforcement learning page
--Q-Learning
--Deep Q-Learning
</commit_message>
<xml_diff>
--- a/Notes.docx
+++ b/Notes.docx
@@ -1,6 +1,6 @@
 
 <file path=word/document.xml><?xml version="1.0" encoding="utf-8"?>
-<w:document xmlns:wpc="http://schemas.microsoft.com/office/word/2010/wordprocessingCanvas" xmlns:cx="http://schemas.microsoft.com/office/drawing/2014/chartex" xmlns:cx1="http://schemas.microsoft.com/office/drawing/2015/9/8/chartex" xmlns:cx2="http://schemas.microsoft.com/office/drawing/2015/10/21/chartex" xmlns:cx3="http://schemas.microsoft.com/office/drawing/2016/5/9/chartex" xmlns:cx4="http://schemas.microsoft.com/office/drawing/2016/5/10/chartex" xmlns:cx5="http://schemas.microsoft.com/office/drawing/2016/5/11/chartex" xmlns:cx6="http://schemas.microsoft.com/office/drawing/2016/5/12/chartex" xmlns:cx7="http://schemas.microsoft.com/office/drawing/2016/5/13/chartex" xmlns:cx8="http://schemas.microsoft.com/office/drawing/2016/5/14/chartex" xmlns:mc="http://schemas.openxmlformats.org/markup-compatibility/2006" xmlns:aink="http://schemas.microsoft.com/office/drawing/2016/ink" xmlns:am3d="http://schemas.microsoft.com/office/drawing/2017/model3d" xmlns:o="urn:schemas-microsoft-com:office:office" xmlns:r="http://schemas.openxmlformats.org/officeDocument/2006/relationships" xmlns:m="http://schemas.openxmlformats.org/officeDocument/2006/math" xmlns:v="urn:schemas-microsoft-com:vml" xmlns:wp14="http://schemas.microsoft.com/office/word/2010/wordprocessingDrawing" xmlns:wp="http://schemas.openxmlformats.org/drawingml/2006/wordprocessingDrawing" xmlns:w10="urn:schemas-microsoft-com:office:word" xmlns:w="http://schemas.openxmlformats.org/wordprocessingml/2006/main" xmlns:w14="http://schemas.microsoft.com/office/word/2010/wordml" xmlns:w15="http://schemas.microsoft.com/office/word/2012/wordml" xmlns:w16cex="http://schemas.microsoft.com/office/word/2018/wordml/cex" xmlns:w16cid="http://schemas.microsoft.com/office/word/2016/wordml/cid" xmlns:w16="http://schemas.microsoft.com/office/word/2018/wordml" xmlns:w16sdtdh="http://schemas.microsoft.com/office/word/2020/wordml/sdtdatahash" xmlns:w16se="http://schemas.microsoft.com/office/word/2015/wordml/symex" xmlns:wpg="http://schemas.microsoft.com/office/word/2010/wordprocessingGroup" xmlns:wpi="http://schemas.microsoft.com/office/word/2010/wordprocessingInk" xmlns:wne="http://schemas.microsoft.com/office/word/2006/wordml" xmlns:wps="http://schemas.microsoft.com/office/word/2010/wordprocessingShape" mc:Ignorable="w14 w15 w16se w16cid w16 w16cex w16sdtdh wp14">
+<w:document xmlns:wpc="http://schemas.microsoft.com/office/word/2010/wordprocessingCanvas" xmlns:cx="http://schemas.microsoft.com/office/drawing/2014/chartex" xmlns:cx1="http://schemas.microsoft.com/office/drawing/2015/9/8/chartex" xmlns:cx2="http://schemas.microsoft.com/office/drawing/2015/10/21/chartex" xmlns:cx3="http://schemas.microsoft.com/office/drawing/2016/5/9/chartex" xmlns:cx4="http://schemas.microsoft.com/office/drawing/2016/5/10/chartex" xmlns:cx5="http://schemas.microsoft.com/office/drawing/2016/5/11/chartex" xmlns:cx6="http://schemas.microsoft.com/office/drawing/2016/5/12/chartex" xmlns:cx7="http://schemas.microsoft.com/office/drawing/2016/5/13/chartex" xmlns:cx8="http://schemas.microsoft.com/office/drawing/2016/5/14/chartex" xmlns:mc="http://schemas.openxmlformats.org/markup-compatibility/2006" xmlns:aink="http://schemas.microsoft.com/office/drawing/2016/ink" xmlns:am3d="http://schemas.microsoft.com/office/drawing/2017/model3d" xmlns:o="urn:schemas-microsoft-com:office:office" xmlns:oel="http://schemas.microsoft.com/office/2019/extlst" xmlns:r="http://schemas.openxmlformats.org/officeDocument/2006/relationships" xmlns:m="http://schemas.openxmlformats.org/officeDocument/2006/math" xmlns:v="urn:schemas-microsoft-com:vml" xmlns:wp14="http://schemas.microsoft.com/office/word/2010/wordprocessingDrawing" xmlns:wp="http://schemas.openxmlformats.org/drawingml/2006/wordprocessingDrawing" xmlns:w10="urn:schemas-microsoft-com:office:word" xmlns:w="http://schemas.openxmlformats.org/wordprocessingml/2006/main" xmlns:w14="http://schemas.microsoft.com/office/word/2010/wordml" xmlns:w15="http://schemas.microsoft.com/office/word/2012/wordml" xmlns:w16cex="http://schemas.microsoft.com/office/word/2018/wordml/cex" xmlns:w16cid="http://schemas.microsoft.com/office/word/2016/wordml/cid" xmlns:w16="http://schemas.microsoft.com/office/word/2018/wordml" xmlns:w16sdtdh="http://schemas.microsoft.com/office/word/2020/wordml/sdtdatahash" xmlns:w16se="http://schemas.microsoft.com/office/word/2015/wordml/symex" xmlns:wpg="http://schemas.microsoft.com/office/word/2010/wordprocessingGroup" xmlns:wpi="http://schemas.microsoft.com/office/word/2010/wordprocessingInk" xmlns:wne="http://schemas.microsoft.com/office/word/2006/wordml" xmlns:wps="http://schemas.microsoft.com/office/word/2010/wordprocessingShape" mc:Ignorable="w14 w15 w16se w16cid w16 w16cex w16sdtdh wp14">
   <w:body>
     <w:p>
       <w:pPr>
@@ -368,7 +368,15 @@
     <w:p/>
     <w:p>
       <w:r>
-        <w:t>Ue4 C++ Multiplayer Procedural Terrain Student Work(Group of 2)</w:t>
+        <w:t xml:space="preserve">Ue4 C++ Multiplayer Procedural Terrain Student </w:t>
+      </w:r>
+      <w:proofErr w:type="gramStart"/>
+      <w:r>
+        <w:t>Work(</w:t>
+      </w:r>
+      <w:proofErr w:type="gramEnd"/>
+      <w:r>
+        <w:t>Group of 2)</w:t>
       </w:r>
     </w:p>
     <w:p>
@@ -957,6 +965,7 @@
         <w:t xml:space="preserve"> away, instead of the entire map, in order to get optimal performance with reliable </w:t>
       </w:r>
       <w:proofErr w:type="spellStart"/>
+      <w:proofErr w:type="gramStart"/>
       <w:r>
         <w:rPr>
           <w:rFonts w:ascii="Consolas" w:eastAsia="Times New Roman" w:hAnsi="Consolas" w:cs="Times New Roman"/>
@@ -986,7 +995,18 @@
           <w:szCs w:val="21"/>
           <w:lang w:eastAsia="en-AU"/>
         </w:rPr>
-        <w:t>&lt;/</w:t>
+        <w:t>&lt;</w:t>
+      </w:r>
+      <w:proofErr w:type="gramEnd"/>
+      <w:r>
+        <w:rPr>
+          <w:rFonts w:ascii="Consolas" w:eastAsia="Times New Roman" w:hAnsi="Consolas" w:cs="Times New Roman"/>
+          <w:color w:val="808080"/>
+          <w:sz w:val="21"/>
+          <w:szCs w:val="21"/>
+          <w:lang w:eastAsia="en-AU"/>
+        </w:rPr>
+        <w:t>/</w:t>
       </w:r>
       <w:r>
         <w:rPr>
@@ -1011,8 +1031,13 @@
     </w:p>
     <w:p/>
     <w:p>
-      <w:r>
-        <w:t xml:space="preserve">so an </w:t>
+      <w:proofErr w:type="gramStart"/>
+      <w:r>
+        <w:t>so</w:t>
+      </w:r>
+      <w:proofErr w:type="gramEnd"/>
+      <w:r>
+        <w:t xml:space="preserve"> an </w:t>
       </w:r>
       <w:r>
         <w:rPr>
@@ -1199,7 +1224,15 @@
         <w:t xml:space="preserve">. </w:t>
       </w:r>
       <w:r>
-        <w:t xml:space="preserve">Created as a first year project between </w:t>
+        <w:t xml:space="preserve">Created as a </w:t>
+      </w:r>
+      <w:proofErr w:type="gramStart"/>
+      <w:r>
+        <w:t>first year</w:t>
+      </w:r>
+      <w:proofErr w:type="gramEnd"/>
+      <w:r>
+        <w:t xml:space="preserve"> project between </w:t>
       </w:r>
       <w:r>
         <w:rPr>
@@ -2156,11 +2189,545 @@
     </w:p>
     <w:p>
       <w:pPr>
-        <w:rPr>
-          <w:b/>
-          <w:bCs/>
-        </w:rPr>
-      </w:pPr>
+        <w:shd w:val="clear" w:color="auto" w:fill="FFFFFF"/>
+        <w:spacing w:before="150" w:after="300" w:line="240" w:lineRule="auto"/>
+        <w:textAlignment w:val="baseline"/>
+        <w:outlineLvl w:val="0"/>
+        <w:rPr>
+          <w:rFonts w:ascii="Oxygen" w:eastAsia="Times New Roman" w:hAnsi="Oxygen" w:cs="Times New Roman"/>
+          <w:b/>
+          <w:bCs/>
+          <w:color w:val="000000"/>
+          <w:kern w:val="36"/>
+          <w:sz w:val="54"/>
+          <w:szCs w:val="54"/>
+          <w:lang w:eastAsia="en-AU"/>
+        </w:rPr>
+      </w:pPr>
+    </w:p>
+    <w:p>
+      <w:pPr>
+        <w:shd w:val="clear" w:color="auto" w:fill="FFFFFF"/>
+        <w:spacing w:before="150" w:after="300" w:line="240" w:lineRule="auto"/>
+        <w:textAlignment w:val="baseline"/>
+        <w:outlineLvl w:val="0"/>
+        <w:rPr>
+          <w:rFonts w:ascii="Oxygen" w:eastAsia="Times New Roman" w:hAnsi="Oxygen" w:cs="Times New Roman"/>
+          <w:b/>
+          <w:bCs/>
+          <w:color w:val="000000"/>
+          <w:kern w:val="36"/>
+          <w:sz w:val="54"/>
+          <w:szCs w:val="54"/>
+          <w:lang w:eastAsia="en-AU"/>
+        </w:rPr>
+      </w:pPr>
+    </w:p>
+    <w:p>
+      <w:pPr>
+        <w:shd w:val="clear" w:color="auto" w:fill="FFFFFF"/>
+        <w:spacing w:before="150" w:after="300" w:line="240" w:lineRule="auto"/>
+        <w:textAlignment w:val="baseline"/>
+        <w:outlineLvl w:val="0"/>
+        <w:rPr>
+          <w:rFonts w:ascii="Oxygen" w:eastAsia="Times New Roman" w:hAnsi="Oxygen" w:cs="Times New Roman"/>
+          <w:b/>
+          <w:bCs/>
+          <w:color w:val="000000"/>
+          <w:kern w:val="36"/>
+          <w:sz w:val="54"/>
+          <w:szCs w:val="54"/>
+          <w:lang w:eastAsia="en-AU"/>
+        </w:rPr>
+      </w:pPr>
+    </w:p>
+    <w:p>
+      <w:pPr>
+        <w:shd w:val="clear" w:color="auto" w:fill="FFFFFF"/>
+        <w:spacing w:before="150" w:after="300" w:line="240" w:lineRule="auto"/>
+        <w:textAlignment w:val="baseline"/>
+        <w:outlineLvl w:val="0"/>
+        <w:rPr>
+          <w:rFonts w:ascii="Oxygen" w:eastAsia="Times New Roman" w:hAnsi="Oxygen" w:cs="Times New Roman"/>
+          <w:b/>
+          <w:bCs/>
+          <w:color w:val="000000"/>
+          <w:kern w:val="36"/>
+          <w:sz w:val="54"/>
+          <w:szCs w:val="54"/>
+          <w:lang w:eastAsia="en-AU"/>
+        </w:rPr>
+      </w:pPr>
+    </w:p>
+    <w:p>
+      <w:pPr>
+        <w:shd w:val="clear" w:color="auto" w:fill="FFFFFF"/>
+        <w:spacing w:before="150" w:after="300" w:line="240" w:lineRule="auto"/>
+        <w:textAlignment w:val="baseline"/>
+        <w:outlineLvl w:val="0"/>
+        <w:rPr>
+          <w:rFonts w:ascii="Oxygen" w:eastAsia="Times New Roman" w:hAnsi="Oxygen" w:cs="Times New Roman"/>
+          <w:b/>
+          <w:bCs/>
+          <w:color w:val="000000"/>
+          <w:kern w:val="36"/>
+          <w:sz w:val="54"/>
+          <w:szCs w:val="54"/>
+          <w:lang w:eastAsia="en-AU"/>
+        </w:rPr>
+      </w:pPr>
+    </w:p>
+    <w:p>
+      <w:pPr>
+        <w:shd w:val="clear" w:color="auto" w:fill="FFFFFF"/>
+        <w:spacing w:before="150" w:after="300" w:line="240" w:lineRule="auto"/>
+        <w:textAlignment w:val="baseline"/>
+        <w:outlineLvl w:val="0"/>
+        <w:rPr>
+          <w:rFonts w:ascii="Oxygen" w:eastAsia="Times New Roman" w:hAnsi="Oxygen" w:cs="Times New Roman"/>
+          <w:b/>
+          <w:bCs/>
+          <w:color w:val="000000"/>
+          <w:kern w:val="36"/>
+          <w:sz w:val="54"/>
+          <w:szCs w:val="54"/>
+          <w:lang w:eastAsia="en-AU"/>
+        </w:rPr>
+      </w:pPr>
+    </w:p>
+    <w:p>
+      <w:pPr>
+        <w:rPr>
+          <w:b/>
+          <w:bCs/>
+          <w:u w:val="single"/>
+          <w:lang w:eastAsia="en-AU"/>
+        </w:rPr>
+      </w:pPr>
+      <w:r>
+        <w:rPr>
+          <w:b/>
+          <w:bCs/>
+          <w:u w:val="single"/>
+          <w:lang w:eastAsia="en-AU"/>
+        </w:rPr>
+        <w:lastRenderedPageBreak/>
+        <w:t>Deep Learning Page</w:t>
+      </w:r>
+    </w:p>
+    <w:p>
+      <w:pPr>
+        <w:shd w:val="clear" w:color="auto" w:fill="1F1F1F"/>
+        <w:spacing w:after="0" w:line="285" w:lineRule="atLeast"/>
+        <w:rPr>
+          <w:rFonts w:ascii="Consolas" w:eastAsia="Times New Roman" w:hAnsi="Consolas" w:cs="Times New Roman"/>
+          <w:color w:val="CCCCCC"/>
+          <w:sz w:val="21"/>
+          <w:szCs w:val="21"/>
+          <w:lang w:eastAsia="en-AU"/>
+        </w:rPr>
+      </w:pPr>
+      <w:r>
+        <w:rPr>
+          <w:rFonts w:ascii="Consolas" w:eastAsia="Times New Roman" w:hAnsi="Consolas" w:cs="Times New Roman"/>
+          <w:color w:val="808080"/>
+          <w:sz w:val="21"/>
+          <w:szCs w:val="21"/>
+          <w:lang w:eastAsia="en-AU"/>
+        </w:rPr>
+        <w:t>&lt;</w:t>
+      </w:r>
+      <w:r>
+        <w:rPr>
+          <w:rFonts w:ascii="Consolas" w:eastAsia="Times New Roman" w:hAnsi="Consolas" w:cs="Times New Roman"/>
+          <w:color w:val="569CD6"/>
+          <w:sz w:val="21"/>
+          <w:szCs w:val="21"/>
+          <w:lang w:eastAsia="en-AU"/>
+        </w:rPr>
+        <w:t>p</w:t>
+      </w:r>
+      <w:r>
+        <w:rPr>
+          <w:rFonts w:ascii="Consolas" w:eastAsia="Times New Roman" w:hAnsi="Consolas" w:cs="Times New Roman"/>
+          <w:color w:val="808080"/>
+          <w:sz w:val="21"/>
+          <w:szCs w:val="21"/>
+          <w:lang w:eastAsia="en-AU"/>
+        </w:rPr>
+        <w:t>&gt;</w:t>
+      </w:r>
+      <w:r>
+        <w:rPr>
+          <w:rFonts w:ascii="Consolas" w:eastAsia="Times New Roman" w:hAnsi="Consolas" w:cs="Times New Roman"/>
+          <w:color w:val="CCCCCC"/>
+          <w:sz w:val="21"/>
+          <w:szCs w:val="21"/>
+          <w:lang w:eastAsia="en-AU"/>
+        </w:rPr>
+        <w:t xml:space="preserve">In order to be able to fully understand how reinforcement learning works as simply and easily as possible, one of the simplest algorithms, Quality Learning was implemented. </w:t>
+      </w:r>
+    </w:p>
+    <w:p>
+      <w:pPr>
+        <w:shd w:val="clear" w:color="auto" w:fill="1F1F1F"/>
+        <w:spacing w:after="0" w:line="285" w:lineRule="atLeast"/>
+        <w:rPr>
+          <w:rFonts w:ascii="Consolas" w:eastAsia="Times New Roman" w:hAnsi="Consolas" w:cs="Times New Roman"/>
+          <w:color w:val="CCCCCC"/>
+          <w:sz w:val="21"/>
+          <w:szCs w:val="21"/>
+          <w:lang w:eastAsia="en-AU"/>
+        </w:rPr>
+      </w:pPr>
+      <w:r>
+        <w:rPr>
+          <w:rFonts w:ascii="Consolas" w:eastAsia="Times New Roman" w:hAnsi="Consolas" w:cs="Times New Roman"/>
+          <w:color w:val="CCCCCC"/>
+          <w:sz w:val="21"/>
+          <w:szCs w:val="21"/>
+          <w:lang w:eastAsia="en-AU"/>
+        </w:rPr>
+        <w:t xml:space="preserve">                                        As designed to solve simple sequential problems it was largely tested with OpenAI Gym’s </w:t>
+      </w:r>
+      <w:r>
+        <w:rPr>
+          <w:rFonts w:ascii="Consolas" w:eastAsia="Times New Roman" w:hAnsi="Consolas" w:cs="Times New Roman"/>
+          <w:color w:val="808080"/>
+          <w:sz w:val="21"/>
+          <w:szCs w:val="21"/>
+          <w:lang w:eastAsia="en-AU"/>
+        </w:rPr>
+        <w:t>&lt;</w:t>
+      </w:r>
+      <w:r>
+        <w:rPr>
+          <w:rFonts w:ascii="Consolas" w:eastAsia="Times New Roman" w:hAnsi="Consolas" w:cs="Times New Roman"/>
+          <w:color w:val="569CD6"/>
+          <w:sz w:val="21"/>
+          <w:szCs w:val="21"/>
+          <w:lang w:eastAsia="en-AU"/>
+        </w:rPr>
+        <w:t>b</w:t>
+      </w:r>
+      <w:r>
+        <w:rPr>
+          <w:rFonts w:ascii="Consolas" w:eastAsia="Times New Roman" w:hAnsi="Consolas" w:cs="Times New Roman"/>
+          <w:color w:val="808080"/>
+          <w:sz w:val="21"/>
+          <w:szCs w:val="21"/>
+          <w:lang w:eastAsia="en-AU"/>
+        </w:rPr>
+        <w:t>&gt;</w:t>
+      </w:r>
+      <w:r>
+        <w:rPr>
+          <w:rFonts w:ascii="Consolas" w:eastAsia="Times New Roman" w:hAnsi="Consolas" w:cs="Times New Roman"/>
+          <w:color w:val="CCCCCC"/>
+          <w:sz w:val="21"/>
+          <w:szCs w:val="21"/>
+          <w:lang w:eastAsia="en-AU"/>
+        </w:rPr>
+        <w:t>Luna Lander environment</w:t>
+      </w:r>
+      <w:r>
+        <w:rPr>
+          <w:rFonts w:ascii="Consolas" w:eastAsia="Times New Roman" w:hAnsi="Consolas" w:cs="Times New Roman"/>
+          <w:color w:val="808080"/>
+          <w:sz w:val="21"/>
+          <w:szCs w:val="21"/>
+          <w:lang w:eastAsia="en-AU"/>
+        </w:rPr>
+        <w:t>&lt;/</w:t>
+      </w:r>
+      <w:r>
+        <w:rPr>
+          <w:rFonts w:ascii="Consolas" w:eastAsia="Times New Roman" w:hAnsi="Consolas" w:cs="Times New Roman"/>
+          <w:color w:val="569CD6"/>
+          <w:sz w:val="21"/>
+          <w:szCs w:val="21"/>
+          <w:lang w:eastAsia="en-AU"/>
+        </w:rPr>
+        <w:t>b</w:t>
+      </w:r>
+      <w:r>
+        <w:rPr>
+          <w:rFonts w:ascii="Consolas" w:eastAsia="Times New Roman" w:hAnsi="Consolas" w:cs="Times New Roman"/>
+          <w:color w:val="808080"/>
+          <w:sz w:val="21"/>
+          <w:szCs w:val="21"/>
+          <w:lang w:eastAsia="en-AU"/>
+        </w:rPr>
+        <w:t>&gt;</w:t>
+      </w:r>
+      <w:r>
+        <w:rPr>
+          <w:rFonts w:ascii="Consolas" w:eastAsia="Times New Roman" w:hAnsi="Consolas" w:cs="Times New Roman"/>
+          <w:color w:val="CCCCCC"/>
+          <w:sz w:val="21"/>
+          <w:szCs w:val="21"/>
+          <w:lang w:eastAsia="en-AU"/>
+        </w:rPr>
+        <w:t>.</w:t>
+      </w:r>
+    </w:p>
+    <w:p>
+      <w:pPr>
+        <w:shd w:val="clear" w:color="auto" w:fill="1F1F1F"/>
+        <w:spacing w:after="0" w:line="285" w:lineRule="atLeast"/>
+        <w:rPr>
+          <w:rFonts w:ascii="Consolas" w:eastAsia="Times New Roman" w:hAnsi="Consolas" w:cs="Times New Roman"/>
+          <w:color w:val="CCCCCC"/>
+          <w:sz w:val="21"/>
+          <w:szCs w:val="21"/>
+          <w:lang w:eastAsia="en-AU"/>
+        </w:rPr>
+      </w:pPr>
+      <w:r>
+        <w:rPr>
+          <w:rFonts w:ascii="Consolas" w:eastAsia="Times New Roman" w:hAnsi="Consolas" w:cs="Times New Roman"/>
+          <w:color w:val="CCCCCC"/>
+          <w:sz w:val="21"/>
+          <w:szCs w:val="21"/>
+          <w:lang w:eastAsia="en-AU"/>
+        </w:rPr>
+        <w:t xml:space="preserve">                                    </w:t>
+      </w:r>
+      <w:r>
+        <w:rPr>
+          <w:rFonts w:ascii="Consolas" w:eastAsia="Times New Roman" w:hAnsi="Consolas" w:cs="Times New Roman"/>
+          <w:color w:val="808080"/>
+          <w:sz w:val="21"/>
+          <w:szCs w:val="21"/>
+          <w:lang w:eastAsia="en-AU"/>
+        </w:rPr>
+        <w:t>&lt;/</w:t>
+      </w:r>
+      <w:r>
+        <w:rPr>
+          <w:rFonts w:ascii="Consolas" w:eastAsia="Times New Roman" w:hAnsi="Consolas" w:cs="Times New Roman"/>
+          <w:color w:val="569CD6"/>
+          <w:sz w:val="21"/>
+          <w:szCs w:val="21"/>
+          <w:lang w:eastAsia="en-AU"/>
+        </w:rPr>
+        <w:t>p</w:t>
+      </w:r>
+      <w:r>
+        <w:rPr>
+          <w:rFonts w:ascii="Consolas" w:eastAsia="Times New Roman" w:hAnsi="Consolas" w:cs="Times New Roman"/>
+          <w:color w:val="808080"/>
+          <w:sz w:val="21"/>
+          <w:szCs w:val="21"/>
+          <w:lang w:eastAsia="en-AU"/>
+        </w:rPr>
+        <w:t>&gt;</w:t>
+      </w:r>
+    </w:p>
+    <w:p>
+      <w:pPr>
+        <w:rPr>
+          <w:lang w:eastAsia="en-AU"/>
+        </w:rPr>
+      </w:pPr>
+    </w:p>
+    <w:p>
+      <w:pPr>
+        <w:rPr>
+          <w:lang w:eastAsia="en-AU"/>
+        </w:rPr>
+      </w:pPr>
+      <w:r>
+        <w:rPr>
+          <w:lang w:eastAsia="en-AU"/>
+        </w:rPr>
+        <w:t>To further my understanding of reinforcement learning, and to really challenge myself, a more complex algorithm, Deep Q-Networks, was implemented. As it’s designed to solve more complex sequential problems</w:t>
+      </w:r>
+      <w:r>
+        <w:rPr>
+          <w:lang w:eastAsia="en-AU"/>
+        </w:rPr>
+        <w:t>, ones</w:t>
+      </w:r>
+      <w:r>
+        <w:rPr>
+          <w:lang w:eastAsia="en-AU"/>
+        </w:rPr>
+        <w:t xml:space="preserve"> that have a </w:t>
+      </w:r>
+      <w:r>
+        <w:rPr>
+          <w:lang w:eastAsia="en-AU"/>
+        </w:rPr>
+        <w:t xml:space="preserve">discrete action space and a continuous state space, </w:t>
+      </w:r>
+      <w:r>
+        <w:rPr>
+          <w:rFonts w:ascii="Consolas" w:eastAsia="Times New Roman" w:hAnsi="Consolas" w:cs="Times New Roman"/>
+          <w:color w:val="CCCCCC"/>
+          <w:sz w:val="21"/>
+          <w:szCs w:val="21"/>
+          <w:lang w:eastAsia="en-AU"/>
+        </w:rPr>
+        <w:t xml:space="preserve">it was largely tested with OpenAI Gym’s </w:t>
+      </w:r>
+      <w:r>
+        <w:rPr>
+          <w:rFonts w:ascii="Consolas" w:eastAsia="Times New Roman" w:hAnsi="Consolas" w:cs="Times New Roman"/>
+          <w:color w:val="808080"/>
+          <w:sz w:val="21"/>
+          <w:szCs w:val="21"/>
+          <w:lang w:eastAsia="en-AU"/>
+        </w:rPr>
+        <w:t>&lt;</w:t>
+      </w:r>
+      <w:r>
+        <w:rPr>
+          <w:rFonts w:ascii="Consolas" w:eastAsia="Times New Roman" w:hAnsi="Consolas" w:cs="Times New Roman"/>
+          <w:color w:val="569CD6"/>
+          <w:sz w:val="21"/>
+          <w:szCs w:val="21"/>
+          <w:lang w:eastAsia="en-AU"/>
+        </w:rPr>
+        <w:t>b</w:t>
+      </w:r>
+      <w:r>
+        <w:rPr>
+          <w:rFonts w:ascii="Consolas" w:eastAsia="Times New Roman" w:hAnsi="Consolas" w:cs="Times New Roman"/>
+          <w:color w:val="808080"/>
+          <w:sz w:val="21"/>
+          <w:szCs w:val="21"/>
+          <w:lang w:eastAsia="en-AU"/>
+        </w:rPr>
+        <w:t>&gt;</w:t>
+      </w:r>
+      <w:r>
+        <w:rPr>
+          <w:rFonts w:ascii="Consolas" w:eastAsia="Times New Roman" w:hAnsi="Consolas" w:cs="Times New Roman"/>
+          <w:color w:val="CCCCCC"/>
+          <w:sz w:val="21"/>
+          <w:szCs w:val="21"/>
+          <w:lang w:eastAsia="en-AU"/>
+        </w:rPr>
+        <w:t>Luna Lander environment</w:t>
+      </w:r>
+      <w:r>
+        <w:rPr>
+          <w:rFonts w:ascii="Consolas" w:eastAsia="Times New Roman" w:hAnsi="Consolas" w:cs="Times New Roman"/>
+          <w:color w:val="808080"/>
+          <w:sz w:val="21"/>
+          <w:szCs w:val="21"/>
+          <w:lang w:eastAsia="en-AU"/>
+        </w:rPr>
+        <w:t>&lt;/</w:t>
+      </w:r>
+      <w:r>
+        <w:rPr>
+          <w:rFonts w:ascii="Consolas" w:eastAsia="Times New Roman" w:hAnsi="Consolas" w:cs="Times New Roman"/>
+          <w:color w:val="569CD6"/>
+          <w:sz w:val="21"/>
+          <w:szCs w:val="21"/>
+          <w:lang w:eastAsia="en-AU"/>
+        </w:rPr>
+        <w:t>b</w:t>
+      </w:r>
+      <w:r>
+        <w:rPr>
+          <w:rFonts w:ascii="Consolas" w:eastAsia="Times New Roman" w:hAnsi="Consolas" w:cs="Times New Roman"/>
+          <w:color w:val="808080"/>
+          <w:sz w:val="21"/>
+          <w:szCs w:val="21"/>
+          <w:lang w:eastAsia="en-AU"/>
+        </w:rPr>
+        <w:t>&gt;</w:t>
+      </w:r>
+      <w:r>
+        <w:rPr>
+          <w:rFonts w:ascii="Consolas" w:eastAsia="Times New Roman" w:hAnsi="Consolas" w:cs="Times New Roman"/>
+          <w:color w:val="CCCCCC"/>
+          <w:sz w:val="21"/>
+          <w:szCs w:val="21"/>
+          <w:lang w:eastAsia="en-AU"/>
+        </w:rPr>
+        <w:t>.</w:t>
+      </w:r>
+      <w:r>
+        <w:rPr>
+          <w:lang w:eastAsia="en-AU"/>
+        </w:rPr>
+        <w:t xml:space="preserve"> </w:t>
+      </w:r>
+    </w:p>
+    <w:p>
+      <w:r>
+        <w:t xml:space="preserve">Unlike Q-Learning, the use of a multi-layered perceptron neural network, replay buffer and target network within the algorithm made </w:t>
+      </w:r>
+      <w:r>
+        <w:t>its</w:t>
+      </w:r>
+      <w:r>
+        <w:t xml:space="preserve"> implementation a lot more difficult. </w:t>
+      </w:r>
+      <w:r>
+        <w:t>As well the additional hyper-parameters</w:t>
+      </w:r>
+      <w:r>
+        <w:t>, such as the &lt;b&gt;replay buffer size&lt;/b&gt; and &lt;b&gt;target network update rate&lt;/b&gt;</w:t>
+      </w:r>
+      <w:r>
+        <w:t>required further analysis and fine</w:t>
+      </w:r>
+      <w:r>
+        <w:t xml:space="preserve"> </w:t>
+      </w:r>
+      <w:r>
+        <w:t xml:space="preserve">tuning to ensure issues such as catastrophic forgetting </w:t>
+      </w:r>
+      <w:proofErr w:type="gramStart"/>
+      <w:r>
+        <w:t>were</w:t>
+      </w:r>
+      <w:proofErr w:type="gramEnd"/>
+      <w:r>
+        <w:t xml:space="preserve"> not occurring.</w:t>
+      </w:r>
+    </w:p>
+    <w:p/>
+    <w:p>
+      <w:r>
+        <w:t xml:space="preserve">This was a key issue as on multiple occasions I would see issues that looked like catastrophic forgetting, tweaking the parameters and re-training only to eventually find the issue being </w:t>
+      </w:r>
+      <w:r>
+        <w:t>some bug in my implementation. Such as the</w:t>
+      </w:r>
+      <w:r>
+        <w:t xml:space="preserve"> &lt;b&gt;backpropagation&lt;/b&gt; being incorrectly setup, the &lt;b&gt;Mean Squared Error Loss&lt;/b&gt; having the target and predicted values around the wrong way or even the </w:t>
+      </w:r>
+      <w:r>
+        <w:t>&lt;b&gt;</w:t>
+      </w:r>
+      <w:r>
+        <w:t>matri</w:t>
+      </w:r>
+      <w:r>
+        <w:t>ces&lt;/b&gt; having the rows and columns flipped.</w:t>
+      </w:r>
+      <w:r>
+        <w:t xml:space="preserve"> </w:t>
+      </w:r>
+    </w:p>
+    <w:p/>
+    <w:p>
+      <w:r>
+        <w:t xml:space="preserve">, but created more hyper-parameters that needed careful tuning to avoid </w:t>
+      </w:r>
+    </w:p>
+    <w:p/>
+    <w:p/>
+    <w:p>
+      <w:r>
+        <w:t>An exploration into reinforcement learning using some OpenAI environments</w:t>
+      </w:r>
     </w:p>
     <w:sectPr>
       <w:pgSz w:w="11906" w:h="16838"/>
@@ -2173,7 +2740,7 @@
 </file>
 
 <file path=word/numbering.xml><?xml version="1.0" encoding="utf-8"?>
-<w:numbering xmlns:wpc="http://schemas.microsoft.com/office/word/2010/wordprocessingCanvas" xmlns:cx="http://schemas.microsoft.com/office/drawing/2014/chartex" xmlns:cx1="http://schemas.microsoft.com/office/drawing/2015/9/8/chartex" xmlns:cx2="http://schemas.microsoft.com/office/drawing/2015/10/21/chartex" xmlns:cx3="http://schemas.microsoft.com/office/drawing/2016/5/9/chartex" xmlns:cx4="http://schemas.microsoft.com/office/drawing/2016/5/10/chartex" xmlns:cx5="http://schemas.microsoft.com/office/drawing/2016/5/11/chartex" xmlns:cx6="http://schemas.microsoft.com/office/drawing/2016/5/12/chartex" xmlns:cx7="http://schemas.microsoft.com/office/drawing/2016/5/13/chartex" xmlns:cx8="http://schemas.microsoft.com/office/drawing/2016/5/14/chartex" xmlns:mc="http://schemas.openxmlformats.org/markup-compatibility/2006" xmlns:aink="http://schemas.microsoft.com/office/drawing/2016/ink" xmlns:am3d="http://schemas.microsoft.com/office/drawing/2017/model3d" xmlns:o="urn:schemas-microsoft-com:office:office" xmlns:r="http://schemas.openxmlformats.org/officeDocument/2006/relationships" xmlns:m="http://schemas.openxmlformats.org/officeDocument/2006/math" xmlns:v="urn:schemas-microsoft-com:vml" xmlns:wp14="http://schemas.microsoft.com/office/word/2010/wordprocessingDrawing" xmlns:wp="http://schemas.openxmlformats.org/drawingml/2006/wordprocessingDrawing" xmlns:w10="urn:schemas-microsoft-com:office:word" xmlns:w="http://schemas.openxmlformats.org/wordprocessingml/2006/main" xmlns:w14="http://schemas.microsoft.com/office/word/2010/wordml" xmlns:w15="http://schemas.microsoft.com/office/word/2012/wordml" xmlns:w16cex="http://schemas.microsoft.com/office/word/2018/wordml/cex" xmlns:w16cid="http://schemas.microsoft.com/office/word/2016/wordml/cid" xmlns:w16="http://schemas.microsoft.com/office/word/2018/wordml" xmlns:w16sdtdh="http://schemas.microsoft.com/office/word/2020/wordml/sdtdatahash" xmlns:w16se="http://schemas.microsoft.com/office/word/2015/wordml/symex" xmlns:wpg="http://schemas.microsoft.com/office/word/2010/wordprocessingGroup" xmlns:wpi="http://schemas.microsoft.com/office/word/2010/wordprocessingInk" xmlns:wne="http://schemas.microsoft.com/office/word/2006/wordml" xmlns:wps="http://schemas.microsoft.com/office/word/2010/wordprocessingShape" mc:Ignorable="w14 w15 w16se w16cid w16 w16cex w16sdtdh wp14">
+<w:numbering xmlns:wpc="http://schemas.microsoft.com/office/word/2010/wordprocessingCanvas" xmlns:cx="http://schemas.microsoft.com/office/drawing/2014/chartex" xmlns:cx1="http://schemas.microsoft.com/office/drawing/2015/9/8/chartex" xmlns:cx2="http://schemas.microsoft.com/office/drawing/2015/10/21/chartex" xmlns:cx3="http://schemas.microsoft.com/office/drawing/2016/5/9/chartex" xmlns:cx4="http://schemas.microsoft.com/office/drawing/2016/5/10/chartex" xmlns:cx5="http://schemas.microsoft.com/office/drawing/2016/5/11/chartex" xmlns:cx6="http://schemas.microsoft.com/office/drawing/2016/5/12/chartex" xmlns:cx7="http://schemas.microsoft.com/office/drawing/2016/5/13/chartex" xmlns:cx8="http://schemas.microsoft.com/office/drawing/2016/5/14/chartex" xmlns:mc="http://schemas.openxmlformats.org/markup-compatibility/2006" xmlns:aink="http://schemas.microsoft.com/office/drawing/2016/ink" xmlns:am3d="http://schemas.microsoft.com/office/drawing/2017/model3d" xmlns:o="urn:schemas-microsoft-com:office:office" xmlns:oel="http://schemas.microsoft.com/office/2019/extlst" xmlns:r="http://schemas.openxmlformats.org/officeDocument/2006/relationships" xmlns:m="http://schemas.openxmlformats.org/officeDocument/2006/math" xmlns:v="urn:schemas-microsoft-com:vml" xmlns:wp14="http://schemas.microsoft.com/office/word/2010/wordprocessingDrawing" xmlns:wp="http://schemas.openxmlformats.org/drawingml/2006/wordprocessingDrawing" xmlns:w10="urn:schemas-microsoft-com:office:word" xmlns:w="http://schemas.openxmlformats.org/wordprocessingml/2006/main" xmlns:w14="http://schemas.microsoft.com/office/word/2010/wordml" xmlns:w15="http://schemas.microsoft.com/office/word/2012/wordml" xmlns:w16cex="http://schemas.microsoft.com/office/word/2018/wordml/cex" xmlns:w16cid="http://schemas.microsoft.com/office/word/2016/wordml/cid" xmlns:w16="http://schemas.microsoft.com/office/word/2018/wordml" xmlns:w16sdtdh="http://schemas.microsoft.com/office/word/2020/wordml/sdtdatahash" xmlns:w16se="http://schemas.microsoft.com/office/word/2015/wordml/symex" xmlns:wpg="http://schemas.microsoft.com/office/word/2010/wordprocessingGroup" xmlns:wpi="http://schemas.microsoft.com/office/word/2010/wordprocessingInk" xmlns:wne="http://schemas.microsoft.com/office/word/2006/wordml" xmlns:wps="http://schemas.microsoft.com/office/word/2010/wordprocessingShape" mc:Ignorable="w14 w15 w16se w16cid w16 w16cex w16sdtdh wp14">
   <w:abstractNum w:abstractNumId="0" w15:restartNumberingAfterBreak="0">
     <w:nsid w:val="148D2494"/>
     <w:multiLevelType w:val="hybridMultilevel"/>
@@ -3079,28 +3646,28 @@
       </w:rPr>
     </w:lvl>
   </w:abstractNum>
-  <w:num w:numId="1">
+  <w:num w:numId="1" w16cid:durableId="543179514">
     <w:abstractNumId w:val="0"/>
   </w:num>
-  <w:num w:numId="2">
+  <w:num w:numId="2" w16cid:durableId="778334225">
     <w:abstractNumId w:val="7"/>
   </w:num>
-  <w:num w:numId="3">
+  <w:num w:numId="3" w16cid:durableId="1410468548">
     <w:abstractNumId w:val="4"/>
   </w:num>
-  <w:num w:numId="4">
+  <w:num w:numId="4" w16cid:durableId="1649044578">
     <w:abstractNumId w:val="2"/>
   </w:num>
-  <w:num w:numId="5">
+  <w:num w:numId="5" w16cid:durableId="238175775">
     <w:abstractNumId w:val="3"/>
   </w:num>
-  <w:num w:numId="6">
+  <w:num w:numId="6" w16cid:durableId="1300304358">
     <w:abstractNumId w:val="5"/>
   </w:num>
-  <w:num w:numId="7">
+  <w:num w:numId="7" w16cid:durableId="243882174">
     <w:abstractNumId w:val="1"/>
   </w:num>
-  <w:num w:numId="8">
+  <w:num w:numId="8" w16cid:durableId="558904076">
     <w:abstractNumId w:val="6"/>
   </w:num>
 </w:numbering>

</xml_diff>